<commit_message>
Eliminate pagine bianche all'interno del RAD e ODD
Sono state eliminate alcune pagine bianche che sono state create per errore durante il refactoring dei documenti.
</commit_message>
<xml_diff>
--- a/deliverables/Eat&Reorder ODD.docx
+++ b/deliverables/Eat&Reorder ODD.docx
@@ -1973,7 +1973,7 @@
           <w:szCs w:val="36"/>
         </w:rPr>
       </w:pPr>
-      <w:bookmarkStart w:id="1" w:name="_Toc30404133"/>
+      <w:bookmarkStart w:id="0" w:name="_Toc30404133"/>
       <w:r>
         <w:rPr>
           <w:rFonts w:ascii="Century Gothic" w:hAnsi="Century Gothic"/>
@@ -1984,7 +1984,7 @@
         <w:lastRenderedPageBreak/>
         <w:t>Introduzione</w:t>
       </w:r>
-      <w:bookmarkEnd w:id="1"/>
+      <w:bookmarkEnd w:id="0"/>
       <w:r>
         <w:rPr>
           <w:rFonts w:ascii="Century Gothic" w:hAnsi="Century Gothic"/>
@@ -2038,7 +2038,7 @@
           <w:szCs w:val="32"/>
         </w:rPr>
       </w:pPr>
-      <w:bookmarkStart w:id="2" w:name="_Toc30404134"/>
+      <w:bookmarkStart w:id="1" w:name="_Toc30404134"/>
       <w:r>
         <w:rPr>
           <w:rFonts w:ascii="Century Gothic" w:hAnsi="Century Gothic"/>
@@ -2048,7 +2048,7 @@
         </w:rPr>
         <w:t>Trade-offs</w:t>
       </w:r>
-      <w:bookmarkEnd w:id="2"/>
+      <w:bookmarkEnd w:id="1"/>
     </w:p>
     <w:p>
       <w:pPr>
@@ -2348,7 +2348,7 @@
           <w:szCs w:val="32"/>
         </w:rPr>
       </w:pPr>
-      <w:bookmarkStart w:id="3" w:name="_Toc30404135"/>
+      <w:bookmarkStart w:id="2" w:name="_Toc30404135"/>
       <w:r>
         <w:rPr>
           <w:rFonts w:ascii="Century Gothic" w:hAnsi="Century Gothic"/>
@@ -2359,7 +2359,7 @@
         </w:rPr>
         <w:t>Linee guida per la Documentazione delle Interfacce</w:t>
       </w:r>
-      <w:bookmarkEnd w:id="3"/>
+      <w:bookmarkEnd w:id="2"/>
     </w:p>
     <w:p>
       <w:pPr>
@@ -3226,9 +3226,9 @@
           <w:color w:val="4472C4" w:themeColor="accent1"/>
         </w:rPr>
       </w:pPr>
-      <w:bookmarkStart w:id="4" w:name="_odukdq4ooxx7" w:colFirst="0" w:colLast="0"/>
-      <w:bookmarkStart w:id="5" w:name="_Toc30404136"/>
-      <w:bookmarkEnd w:id="4"/>
+      <w:bookmarkStart w:id="3" w:name="_odukdq4ooxx7" w:colFirst="0" w:colLast="0"/>
+      <w:bookmarkStart w:id="4" w:name="_Toc30404136"/>
+      <w:bookmarkEnd w:id="3"/>
       <w:r>
         <w:rPr>
           <w:rFonts w:ascii="Century Gothic" w:hAnsi="Century Gothic"/>
@@ -3239,7 +3239,7 @@
         </w:rPr>
         <w:t>Definizioni, acronimi e abbreviazioni</w:t>
       </w:r>
-      <w:bookmarkEnd w:id="5"/>
+      <w:bookmarkEnd w:id="4"/>
     </w:p>
     <w:p>
       <w:pPr>
@@ -3354,6 +3354,7 @@
           <w:b/>
           <w:bCs/>
         </w:rPr>
+        <w:lastRenderedPageBreak/>
         <w:t>ODD</w:t>
       </w:r>
       <w:r>
@@ -3459,9 +3460,9 @@
           <w:szCs w:val="32"/>
         </w:rPr>
       </w:pPr>
-      <w:bookmarkStart w:id="6" w:name="_doaed1vs2w4m" w:colFirst="0" w:colLast="0"/>
-      <w:bookmarkStart w:id="7" w:name="_Toc30404137"/>
-      <w:bookmarkEnd w:id="6"/>
+      <w:bookmarkStart w:id="5" w:name="_doaed1vs2w4m" w:colFirst="0" w:colLast="0"/>
+      <w:bookmarkStart w:id="6" w:name="_Toc30404137"/>
+      <w:bookmarkEnd w:id="5"/>
       <w:r>
         <w:rPr>
           <w:rFonts w:ascii="Century Gothic" w:hAnsi="Century Gothic"/>
@@ -3472,7 +3473,7 @@
         </w:rPr>
         <w:t>Riferimenti</w:t>
       </w:r>
-      <w:bookmarkEnd w:id="7"/>
+      <w:bookmarkEnd w:id="6"/>
     </w:p>
     <w:p>
       <w:pPr>
@@ -3593,7 +3594,7 @@
           <w:szCs w:val="32"/>
         </w:rPr>
       </w:pPr>
-      <w:bookmarkStart w:id="8" w:name="_Toc30404138"/>
+      <w:bookmarkStart w:id="7" w:name="_Toc30404138"/>
       <w:r>
         <w:rPr>
           <w:rFonts w:ascii="Century Gothic" w:hAnsi="Century Gothic"/>
@@ -3604,7 +3605,7 @@
         </w:rPr>
         <w:t>Design Pattern</w:t>
       </w:r>
-      <w:bookmarkEnd w:id="8"/>
+      <w:bookmarkEnd w:id="7"/>
     </w:p>
     <w:p>
       <w:pPr>
@@ -4233,48 +4234,6 @@
           <w:szCs w:val="14"/>
           <w:lang w:eastAsia="it-IT"/>
         </w:rPr>
-      </w:pPr>
-    </w:p>
-    <w:p>
-      <w:pPr>
-        <w:spacing w:after="0"/>
-        <w:rPr>
-          <w:rFonts w:ascii="Century Gothic" w:hAnsi="Century Gothic"/>
-          <w:noProof/>
-          <w:sz w:val="14"/>
-          <w:szCs w:val="14"/>
-          <w:lang w:eastAsia="it-IT"/>
-        </w:rPr>
-      </w:pPr>
-    </w:p>
-    <w:p>
-      <w:pPr>
-        <w:spacing w:after="0"/>
-        <w:rPr>
-          <w:rFonts w:ascii="Century Gothic" w:hAnsi="Century Gothic"/>
-          <w:noProof/>
-          <w:sz w:val="14"/>
-          <w:szCs w:val="14"/>
-          <w:lang w:eastAsia="it-IT"/>
-        </w:rPr>
-      </w:pPr>
-    </w:p>
-    <w:p>
-      <w:pPr>
-        <w:spacing w:after="0"/>
-        <w:rPr>
-          <w:rFonts w:ascii="Century Gothic" w:hAnsi="Century Gothic"/>
-          <w:noProof/>
-          <w:sz w:val="14"/>
-          <w:szCs w:val="14"/>
-          <w:lang w:eastAsia="it-IT"/>
-        </w:rPr>
-        <w:sectPr>
-          <w:pgSz w:w="11906" w:h="16838"/>
-          <w:pgMar w:top="1417" w:right="707" w:bottom="1134" w:left="1134" w:header="708" w:footer="708" w:gutter="0"/>
-          <w:cols w:space="708"/>
-          <w:docGrid w:linePitch="360"/>
-        </w:sectPr>
       </w:pPr>
     </w:p>
     <w:p>
@@ -4292,7 +4251,7 @@
           <w:szCs w:val="36"/>
         </w:rPr>
       </w:pPr>
-      <w:bookmarkStart w:id="9" w:name="_Toc30404139"/>
+      <w:bookmarkStart w:id="8" w:name="_Toc30404139"/>
       <w:r>
         <w:rPr>
           <w:bCs/>
@@ -4310,7 +4269,7 @@
         </w:rPr>
         <w:t>s</w:t>
       </w:r>
-      <w:bookmarkEnd w:id="9"/>
+      <w:bookmarkEnd w:id="8"/>
     </w:p>
     <w:p>
       <w:pPr>
@@ -4848,7 +4807,7 @@
           <w:color w:val="4472C4" w:themeColor="accent1"/>
         </w:rPr>
       </w:pPr>
-      <w:bookmarkStart w:id="10" w:name="_Toc30404140"/>
+      <w:bookmarkStart w:id="9" w:name="_Toc30404140"/>
       <w:r>
         <w:rPr>
           <w:rFonts w:ascii="Century Gothic" w:hAnsi="Century Gothic"/>
@@ -4857,7 +4816,7 @@
         <w:lastRenderedPageBreak/>
         <w:t>Servlets package</w:t>
       </w:r>
-      <w:bookmarkEnd w:id="10"/>
+      <w:bookmarkEnd w:id="9"/>
     </w:p>
     <w:p>
       <w:pPr>
@@ -5261,6 +5220,8 @@
         <w:pStyle w:val="Paragrafoelenco"/>
         <w:rPr>
           <w:rFonts w:ascii="Century Gothic" w:hAnsi="Century Gothic"/>
+          <w:sz w:val="10"/>
+          <w:szCs w:val="10"/>
           <w:lang w:val="it" w:eastAsia="it-IT"/>
         </w:rPr>
       </w:pPr>
@@ -5616,7 +5577,7 @@
           <w:color w:val="4472C4" w:themeColor="accent1"/>
         </w:rPr>
       </w:pPr>
-      <w:bookmarkStart w:id="11" w:name="_Toc30404141"/>
+      <w:bookmarkStart w:id="10" w:name="_Toc30404141"/>
       <w:r>
         <w:rPr>
           <w:rFonts w:ascii="Century Gothic" w:hAnsi="Century Gothic"/>
@@ -5624,7 +5585,7 @@
         </w:rPr>
         <w:t>Model package</w:t>
       </w:r>
-      <w:bookmarkEnd w:id="11"/>
+      <w:bookmarkEnd w:id="10"/>
     </w:p>
     <w:p>
       <w:pPr>
@@ -5771,7 +5732,6 @@
           <w:rFonts w:ascii="Century Gothic" w:hAnsi="Century Gothic"/>
           <w:lang w:val="it" w:eastAsia="it-IT"/>
         </w:rPr>
-        <w:lastRenderedPageBreak/>
         <w:t>ProdottoQuantita.java</w:t>
       </w:r>
     </w:p>
@@ -5790,16 +5750,17 @@
           <w:lang w:val="it-IT"/>
         </w:rPr>
       </w:pPr>
-      <w:bookmarkStart w:id="12" w:name="_Toc30404142"/>
+      <w:bookmarkStart w:id="11" w:name="_Toc30404142"/>
       <w:r>
         <w:rPr>
           <w:rFonts w:ascii="Century Gothic" w:hAnsi="Century Gothic"/>
           <w:color w:val="4472C4" w:themeColor="accent1"/>
           <w:lang w:val="it-IT"/>
         </w:rPr>
+        <w:lastRenderedPageBreak/>
         <w:t>Bean package</w:t>
       </w:r>
-      <w:bookmarkEnd w:id="12"/>
+      <w:bookmarkEnd w:id="11"/>
     </w:p>
     <w:p>
       <w:pPr>
@@ -6063,7 +6024,7 @@
           <w:color w:val="4472C4" w:themeColor="accent1"/>
         </w:rPr>
       </w:pPr>
-      <w:bookmarkStart w:id="13" w:name="_Toc30404143"/>
+      <w:bookmarkStart w:id="12" w:name="_Toc30404143"/>
       <w:r>
         <w:rPr>
           <w:rFonts w:ascii="Century Gothic" w:hAnsi="Century Gothic"/>
@@ -6071,7 +6032,7 @@
         </w:rPr>
         <w:t>Dao package</w:t>
       </w:r>
-      <w:bookmarkEnd w:id="13"/>
+      <w:bookmarkEnd w:id="12"/>
     </w:p>
     <w:p>
       <w:pPr>
@@ -6183,7 +6144,7 @@
           <w:color w:val="4472C4" w:themeColor="accent1"/>
         </w:rPr>
       </w:pPr>
-      <w:bookmarkStart w:id="14" w:name="_Toc30404144"/>
+      <w:bookmarkStart w:id="13" w:name="_Toc30404144"/>
       <w:r>
         <w:rPr>
           <w:rFonts w:ascii="Century Gothic" w:hAnsi="Century Gothic"/>
@@ -6191,7 +6152,7 @@
         </w:rPr>
         <w:t>Interfaces package</w:t>
       </w:r>
-      <w:bookmarkEnd w:id="14"/>
+      <w:bookmarkEnd w:id="13"/>
     </w:p>
     <w:p>
       <w:pPr>
@@ -6323,7 +6284,7 @@
           <w:color w:val="4472C4" w:themeColor="accent1"/>
         </w:rPr>
       </w:pPr>
-      <w:bookmarkStart w:id="15" w:name="_Toc30404145"/>
+      <w:bookmarkStart w:id="14" w:name="_Toc30404145"/>
       <w:r>
         <w:rPr>
           <w:rFonts w:ascii="Century Gothic" w:hAnsi="Century Gothic"/>
@@ -6345,7 +6306,7 @@
         </w:rPr>
         <w:t>ontent package</w:t>
       </w:r>
-      <w:bookmarkEnd w:id="15"/>
+      <w:bookmarkEnd w:id="14"/>
     </w:p>
     <w:p>
       <w:pPr>
@@ -6533,7 +6494,6 @@
           <w:rFonts w:ascii="Century Gothic" w:hAnsi="Century Gothic"/>
           <w:lang w:val="it"/>
         </w:rPr>
-        <w:lastRenderedPageBreak/>
         <w:t>HomepageModeratore.jsp</w:t>
       </w:r>
     </w:p>
@@ -6574,6 +6534,7 @@
           <w:rFonts w:ascii="Century Gothic" w:hAnsi="Century Gothic"/>
           <w:lang w:val="it"/>
         </w:rPr>
+        <w:lastRenderedPageBreak/>
         <w:t>Listino.jsp</w:t>
       </w:r>
     </w:p>
@@ -6816,6 +6777,8 @@
         </w:rPr>
         <w:t>Segnalazione.jsp</w:t>
       </w:r>
+      <w:bookmarkStart w:id="15" w:name="_GoBack"/>
+      <w:bookmarkEnd w:id="15"/>
     </w:p>
     <w:p>
       <w:pPr>
@@ -6832,7 +6795,6 @@
       <w:r>
         <w:rPr>
           <w:rFonts w:ascii="Century Gothic" w:hAnsi="Century Gothic"/>
-          <w:u w:val="single"/>
           <w:lang w:val="it"/>
         </w:rPr>
         <w:t>VisualizzaProfilo</w:t>
@@ -12253,7 +12215,6 @@
                 <w:sz w:val="24"/>
                 <w:szCs w:val="24"/>
               </w:rPr>
-              <w:lastRenderedPageBreak/>
               <w:t>Invarianti</w:t>
             </w:r>
           </w:p>
@@ -14905,7 +14866,6 @@
                 <w:sz w:val="24"/>
                 <w:szCs w:val="24"/>
               </w:rPr>
-              <w:lastRenderedPageBreak/>
               <w:t>Invarianti</w:t>
             </w:r>
           </w:p>
@@ -16509,7 +16469,6 @@
                 <w:sz w:val="24"/>
                 <w:szCs w:val="24"/>
               </w:rPr>
-              <w:lastRenderedPageBreak/>
               <w:t>Post-condizioni</w:t>
             </w:r>
           </w:p>
@@ -16761,7 +16720,7 @@
                 <w:szCs w:val="24"/>
                 <w:lang w:val="en-US"/>
               </w:rPr>
-              <w:t xml:space="preserve">]+”) and azienda.getPassword().matches(“[a-zA-Z0-)]{7,20}”) and azienda.getNome().matches(“[a-zA-Z ‘àèìòù]{3,40}”) and azienda.getVia().matches(“[a-zA-Z ‘àèìòù]{3,80}”) and (azienda.getNumeroCivico()&gt;0 and azienda.getNumeroCivico()&lt;1000) and azienda.getCitta().matches(“[a-zA-Z ‘àèìòù]{4,45}”) and azienda.getProvincia().matches(“[a-zA-Z]{2}”) and </w:t>
+              <w:t xml:space="preserve">]+”) and azienda.getPassword().matches(“[a-zA-Z0-)]{7,20}”) and azienda.getNome().matches(“[a-zA-Z ‘àèìòù]{3,40}”) and azienda.getVia().matches(“[a-zA-Z ‘àèìòù]{3,80}”) and (azienda.getNumeroCivico()&gt;0 and azienda.getNumeroCivico()&lt;1000) and azienda.getCitta().matches(“[a-zA-Z ‘àèìòù]{4,45}”) and </w:t>
             </w:r>
             <w:r>
               <w:rPr>
@@ -16771,7 +16730,7 @@
                 <w:lang w:val="en-US"/>
               </w:rPr>
               <w:lastRenderedPageBreak/>
-              <w:t>azienda.getTelefono().matches(“[0-9]{9,10}”) and azienda.getPartitaIva().matches(“[0-9]{11}”))</w:t>
+              <w:t>azienda.getProvincia().matches(“[a-zA-Z]{2}”) and azienda.getTelefono().matches(“[0-9]{9,10}”) and azienda.getPartitaIva().matches(“[0-9]{11}”))</w:t>
             </w:r>
           </w:p>
           <w:p>
@@ -19362,6 +19321,7 @@
                 <w:sz w:val="24"/>
                 <w:szCs w:val="24"/>
               </w:rPr>
+              <w:lastRenderedPageBreak/>
               <w:t>Context::GestoreOrdineDAOImpl</w:t>
             </w:r>
             <w:r>
@@ -19390,7 +19350,6 @@
                 <w:sz w:val="24"/>
                 <w:szCs w:val="24"/>
               </w:rPr>
-              <w:lastRenderedPageBreak/>
               <w:t>pre</w:t>
             </w:r>
             <w:r>
@@ -19430,7 +19389,6 @@
                 <w:sz w:val="24"/>
                 <w:szCs w:val="24"/>
               </w:rPr>
-              <w:lastRenderedPageBreak/>
               <w:t>Post-condizioni</w:t>
             </w:r>
           </w:p>
@@ -21127,7 +21085,6 @@
                 <w:sz w:val="24"/>
                 <w:szCs w:val="24"/>
               </w:rPr>
-              <w:lastRenderedPageBreak/>
               <w:t>Post-condizioni</w:t>
             </w:r>
           </w:p>
@@ -25310,7 +25267,6 @@
                 <w:sz w:val="24"/>
                 <w:szCs w:val="24"/>
               </w:rPr>
-              <w:lastRenderedPageBreak/>
               <w:t>Post-condizioni</w:t>
             </w:r>
           </w:p>
@@ -31528,6 +31484,7 @@
           <w:noProof/>
           <w:lang w:val="it"/>
         </w:rPr>
+        <w:lastRenderedPageBreak/>
         <w:drawing>
           <wp:inline distT="0" distB="0" distL="0" distR="0" wp14:anchorId="0B356FF6" wp14:editId="56290ECE">
             <wp:extent cx="9772153" cy="6543040"/>
@@ -31775,9 +31732,8 @@
         <w:docPartUnique/>
       </w:docPartObj>
     </w:sdtPr>
+    <w:sdtEndPr/>
     <w:sdtContent>
-      <w:bookmarkStart w:id="0" w:name="_GoBack" w:displacedByCustomXml="prev"/>
-      <w:bookmarkEnd w:id="0" w:displacedByCustomXml="prev"/>
       <w:p>
         <w:pPr>
           <w:pStyle w:val="Pidipagina"/>
@@ -37433,7 +37389,7 @@
 </file>
 
 <file path=customXml/itemProps1.xml><?xml version="1.0" encoding="utf-8"?>
-<ds:datastoreItem xmlns:ds="http://schemas.openxmlformats.org/officeDocument/2006/customXml" ds:itemID="{2BA13BAB-389B-4766-A3F7-69C6DA995C0F}">
+<ds:datastoreItem xmlns:ds="http://schemas.openxmlformats.org/officeDocument/2006/customXml" ds:itemID="{66868BB4-76AC-40F7-9E48-E9497DA41779}">
   <ds:schemaRefs>
     <ds:schemaRef ds:uri="http://schemas.openxmlformats.org/officeDocument/2006/bibliography"/>
   </ds:schemaRefs>

</xml_diff>